<commit_message>
update project file and add new sql
</commit_message>
<xml_diff>
--- a/lixuhui/lxh_study_record.docx
+++ b/lixuhui/lxh_study_record.docx
@@ -68,155 +68,222 @@
           <w:szCs w:val="15"/>
           <w:lang w:val="en-US" w:eastAsia="zh-CN"/>
         </w:rPr>
-        <w:t>6月26日：</w:t>
-      </w:r>
-    </w:p>
-    <w:p>
-      <w:pPr>
-        <w:rPr>
-          <w:rFonts w:hint="eastAsia"/>
-          <w:sz w:val="22"/>
-          <w:szCs w:val="15"/>
-          <w:lang w:val="en-US" w:eastAsia="zh-CN"/>
-        </w:rPr>
-      </w:pPr>
-      <w:r>
-        <w:rPr>
-          <w:rFonts w:hint="eastAsia"/>
-          <w:sz w:val="22"/>
-          <w:szCs w:val="15"/>
-          <w:lang w:val="en-US" w:eastAsia="zh-CN"/>
-        </w:rPr>
-        <w:tab/>
-      </w:r>
-      <w:r>
-        <w:rPr>
-          <w:rFonts w:hint="eastAsia"/>
-          <w:sz w:val="22"/>
-          <w:szCs w:val="15"/>
-          <w:lang w:val="en-US" w:eastAsia="zh-CN"/>
-        </w:rPr>
-        <w:t>下载并学习使用GitHub</w:t>
-      </w:r>
-    </w:p>
-    <w:p>
-      <w:pPr>
-        <w:rPr>
-          <w:rFonts w:hint="eastAsia"/>
-          <w:sz w:val="22"/>
-          <w:szCs w:val="15"/>
-          <w:lang w:val="en-US" w:eastAsia="zh-CN"/>
-        </w:rPr>
-      </w:pPr>
-      <w:r>
-        <w:rPr>
-          <w:rFonts w:hint="eastAsia"/>
-          <w:sz w:val="22"/>
-          <w:szCs w:val="15"/>
-          <w:lang w:val="en-US" w:eastAsia="zh-CN"/>
-        </w:rPr>
-        <w:t>6月27日：</w:t>
-      </w:r>
-    </w:p>
-    <w:p>
-      <w:pPr>
-        <w:ind w:firstLine="420" w:firstLineChars="0"/>
-        <w:rPr>
-          <w:rFonts w:hint="eastAsia"/>
-          <w:sz w:val="22"/>
-          <w:szCs w:val="15"/>
-          <w:lang w:val="en-US" w:eastAsia="zh-CN"/>
-        </w:rPr>
-      </w:pPr>
-      <w:r>
-        <w:rPr>
-          <w:rFonts w:hint="eastAsia"/>
-          <w:sz w:val="22"/>
-          <w:szCs w:val="15"/>
-          <w:lang w:val="en-US" w:eastAsia="zh-CN"/>
-        </w:rPr>
-        <w:t>学习网站UI架构设计</w:t>
-      </w:r>
-    </w:p>
-    <w:p>
-      <w:pPr>
-        <w:rPr>
-          <w:rFonts w:hint="eastAsia"/>
-          <w:sz w:val="22"/>
-          <w:szCs w:val="15"/>
-          <w:lang w:val="en-US" w:eastAsia="zh-CN"/>
-        </w:rPr>
-      </w:pPr>
-      <w:r>
-        <w:rPr>
-          <w:rFonts w:hint="eastAsia"/>
-          <w:sz w:val="22"/>
-          <w:szCs w:val="15"/>
-          <w:lang w:val="en-US" w:eastAsia="zh-CN"/>
-        </w:rPr>
-        <w:t>6月28日：</w:t>
-      </w:r>
-    </w:p>
-    <w:p>
-      <w:pPr>
-        <w:ind w:firstLine="420" w:firstLineChars="0"/>
-        <w:rPr>
-          <w:rFonts w:hint="eastAsia"/>
-          <w:sz w:val="22"/>
-          <w:szCs w:val="15"/>
-          <w:lang w:val="en-US" w:eastAsia="zh-CN"/>
-        </w:rPr>
-      </w:pPr>
-      <w:r>
-        <w:rPr>
-          <w:rFonts w:hint="eastAsia"/>
-          <w:sz w:val="22"/>
-          <w:szCs w:val="15"/>
-          <w:lang w:val="en-US" w:eastAsia="zh-CN"/>
-        </w:rPr>
-        <w:t>无</w:t>
-      </w:r>
-    </w:p>
-    <w:p>
-      <w:pPr>
-        <w:rPr>
-          <w:rFonts w:hint="eastAsia"/>
-          <w:sz w:val="22"/>
-          <w:szCs w:val="15"/>
-          <w:lang w:val="en-US" w:eastAsia="zh-CN"/>
-        </w:rPr>
-      </w:pPr>
-      <w:r>
-        <w:rPr>
-          <w:rFonts w:hint="eastAsia"/>
-          <w:sz w:val="22"/>
-          <w:szCs w:val="15"/>
-          <w:lang w:val="en-US" w:eastAsia="zh-CN"/>
-        </w:rPr>
-        <w:t>6月29日：</w:t>
-      </w:r>
-    </w:p>
-    <w:p>
-      <w:pPr>
-        <w:ind w:firstLine="420" w:firstLineChars="0"/>
-        <w:rPr>
-          <w:rFonts w:hint="eastAsia"/>
-          <w:sz w:val="22"/>
-          <w:szCs w:val="15"/>
-          <w:lang w:val="en-US" w:eastAsia="zh-CN"/>
-        </w:rPr>
-      </w:pPr>
-      <w:r>
-        <w:rPr>
-          <w:rFonts w:hint="eastAsia"/>
-          <w:sz w:val="22"/>
-          <w:szCs w:val="15"/>
-          <w:lang w:val="en-US" w:eastAsia="zh-CN"/>
-        </w:rPr>
-        <w:t>无</w:t>
+        <w:t>第一周：</w:t>
       </w:r>
       <w:bookmarkStart w:id="0" w:name="_GoBack"/>
       <w:bookmarkEnd w:id="0"/>
+    </w:p>
+    <w:p>
+      <w:pPr>
+        <w:rPr>
+          <w:rFonts w:hint="eastAsia"/>
+          <w:sz w:val="22"/>
+          <w:szCs w:val="15"/>
+          <w:lang w:val="en-US" w:eastAsia="zh-CN"/>
+        </w:rPr>
+      </w:pPr>
+      <w:r>
+        <w:rPr>
+          <w:rFonts w:hint="eastAsia"/>
+          <w:sz w:val="22"/>
+          <w:szCs w:val="15"/>
+          <w:lang w:val="en-US" w:eastAsia="zh-CN"/>
+        </w:rPr>
+        <w:t>6月26日：</w:t>
+      </w:r>
+    </w:p>
+    <w:p>
+      <w:pPr>
+        <w:rPr>
+          <w:rFonts w:hint="eastAsia"/>
+          <w:sz w:val="22"/>
+          <w:szCs w:val="15"/>
+          <w:lang w:val="en-US" w:eastAsia="zh-CN"/>
+        </w:rPr>
+      </w:pPr>
+      <w:r>
+        <w:rPr>
+          <w:rFonts w:hint="eastAsia"/>
+          <w:sz w:val="22"/>
+          <w:szCs w:val="15"/>
+          <w:lang w:val="en-US" w:eastAsia="zh-CN"/>
+        </w:rPr>
+        <w:tab/>
+      </w:r>
+      <w:r>
+        <w:rPr>
+          <w:rFonts w:hint="eastAsia"/>
+          <w:sz w:val="22"/>
+          <w:szCs w:val="15"/>
+          <w:lang w:val="en-US" w:eastAsia="zh-CN"/>
+        </w:rPr>
+        <w:t>下载并学习使用GitHub</w:t>
+      </w:r>
+    </w:p>
+    <w:p>
+      <w:pPr>
+        <w:rPr>
+          <w:rFonts w:hint="eastAsia"/>
+          <w:sz w:val="22"/>
+          <w:szCs w:val="15"/>
+          <w:lang w:val="en-US" w:eastAsia="zh-CN"/>
+        </w:rPr>
+      </w:pPr>
+      <w:r>
+        <w:rPr>
+          <w:rFonts w:hint="eastAsia"/>
+          <w:sz w:val="22"/>
+          <w:szCs w:val="15"/>
+          <w:lang w:val="en-US" w:eastAsia="zh-CN"/>
+        </w:rPr>
+        <w:t>6月27日：</w:t>
+      </w:r>
+    </w:p>
+    <w:p>
+      <w:pPr>
+        <w:ind w:firstLine="420" w:firstLineChars="0"/>
+        <w:rPr>
+          <w:rFonts w:hint="eastAsia"/>
+          <w:sz w:val="22"/>
+          <w:szCs w:val="15"/>
+          <w:lang w:val="en-US" w:eastAsia="zh-CN"/>
+        </w:rPr>
+      </w:pPr>
+      <w:r>
+        <w:rPr>
+          <w:rFonts w:hint="eastAsia"/>
+          <w:sz w:val="22"/>
+          <w:szCs w:val="15"/>
+          <w:lang w:val="en-US" w:eastAsia="zh-CN"/>
+        </w:rPr>
+        <w:t>学习网站UI架构设计</w:t>
+      </w:r>
+    </w:p>
+    <w:p>
+      <w:pPr>
+        <w:rPr>
+          <w:rFonts w:hint="eastAsia"/>
+          <w:sz w:val="22"/>
+          <w:szCs w:val="15"/>
+          <w:lang w:val="en-US" w:eastAsia="zh-CN"/>
+        </w:rPr>
+      </w:pPr>
+      <w:r>
+        <w:rPr>
+          <w:rFonts w:hint="eastAsia"/>
+          <w:sz w:val="22"/>
+          <w:szCs w:val="15"/>
+          <w:lang w:val="en-US" w:eastAsia="zh-CN"/>
+        </w:rPr>
+        <w:t>6月28日：</w:t>
+      </w:r>
+    </w:p>
+    <w:p>
+      <w:pPr>
+        <w:ind w:firstLine="420" w:firstLineChars="0"/>
+        <w:rPr>
+          <w:rFonts w:hint="eastAsia"/>
+          <w:sz w:val="22"/>
+          <w:szCs w:val="15"/>
+          <w:lang w:val="en-US" w:eastAsia="zh-CN"/>
+        </w:rPr>
+      </w:pPr>
+      <w:r>
+        <w:rPr>
+          <w:rFonts w:hint="eastAsia"/>
+          <w:sz w:val="22"/>
+          <w:szCs w:val="15"/>
+          <w:lang w:val="en-US" w:eastAsia="zh-CN"/>
+        </w:rPr>
+        <w:t>无</w:t>
+      </w:r>
+    </w:p>
+    <w:p>
+      <w:pPr>
+        <w:rPr>
+          <w:rFonts w:hint="eastAsia"/>
+          <w:sz w:val="22"/>
+          <w:szCs w:val="15"/>
+          <w:lang w:val="en-US" w:eastAsia="zh-CN"/>
+        </w:rPr>
+      </w:pPr>
+      <w:r>
+        <w:rPr>
+          <w:rFonts w:hint="eastAsia"/>
+          <w:sz w:val="22"/>
+          <w:szCs w:val="15"/>
+          <w:lang w:val="en-US" w:eastAsia="zh-CN"/>
+        </w:rPr>
+        <w:t>6月29日：</w:t>
+      </w:r>
+    </w:p>
+    <w:p>
+      <w:pPr>
+        <w:ind w:firstLine="420" w:firstLineChars="0"/>
+        <w:rPr>
+          <w:rFonts w:hint="eastAsia"/>
+          <w:sz w:val="22"/>
+          <w:szCs w:val="15"/>
+          <w:lang w:val="en-US" w:eastAsia="zh-CN"/>
+        </w:rPr>
+      </w:pPr>
+      <w:r>
+        <w:rPr>
+          <w:rFonts w:hint="eastAsia"/>
+          <w:sz w:val="22"/>
+          <w:szCs w:val="15"/>
+          <w:lang w:val="en-US" w:eastAsia="zh-CN"/>
+        </w:rPr>
+        <w:t>无</w:t>
+      </w:r>
+    </w:p>
+    <w:p>
+      <w:pPr>
+        <w:rPr>
+          <w:rFonts w:hint="eastAsia"/>
+          <w:sz w:val="22"/>
+          <w:szCs w:val="15"/>
+          <w:lang w:val="en-US" w:eastAsia="zh-CN"/>
+        </w:rPr>
+      </w:pPr>
+      <w:r>
+        <w:rPr>
+          <w:rFonts w:hint="default"/>
+          <w:sz w:val="22"/>
+          <w:szCs w:val="15"/>
+          <w:lang w:val="en-US" w:eastAsia="zh-CN"/>
+        </w:rPr>
+        <w:t>6</w:t>
+      </w:r>
+      <w:r>
+        <w:rPr>
+          <w:rFonts w:hint="eastAsia"/>
+          <w:sz w:val="22"/>
+          <w:szCs w:val="15"/>
+          <w:lang w:val="en-US" w:eastAsia="zh-CN"/>
+        </w:rPr>
+        <w:t>月30日：</w:t>
+      </w:r>
+    </w:p>
+    <w:p>
+      <w:pPr>
+        <w:ind w:firstLine="420" w:firstLineChars="0"/>
+        <w:rPr>
+          <w:rFonts w:hint="eastAsia"/>
+          <w:sz w:val="22"/>
+          <w:szCs w:val="15"/>
+          <w:lang w:val="en-US" w:eastAsia="zh-CN"/>
+        </w:rPr>
+      </w:pPr>
+      <w:r>
+        <w:rPr>
+          <w:rFonts w:hint="eastAsia"/>
+          <w:sz w:val="22"/>
+          <w:szCs w:val="15"/>
+          <w:lang w:val="en-US" w:eastAsia="zh-CN"/>
+        </w:rPr>
+        <w:t>无</w:t>
+      </w:r>
     </w:p>
     <w:sectPr>
       <w:pgSz w:w="11906" w:h="16838"/>

</xml_diff>

<commit_message>
add questionnaire table to SSH
</commit_message>
<xml_diff>
--- a/lixuhui/lxh_study_record.docx
+++ b/lixuhui/lxh_study_record.docx
@@ -70,220 +70,289 @@
         </w:rPr>
         <w:t>第一周：</w:t>
       </w:r>
+    </w:p>
+    <w:p>
+      <w:pPr>
+        <w:rPr>
+          <w:rFonts w:hint="eastAsia"/>
+          <w:sz w:val="22"/>
+          <w:szCs w:val="15"/>
+          <w:lang w:val="en-US" w:eastAsia="zh-CN"/>
+        </w:rPr>
+      </w:pPr>
+      <w:r>
+        <w:rPr>
+          <w:rFonts w:hint="eastAsia"/>
+          <w:sz w:val="22"/>
+          <w:szCs w:val="15"/>
+          <w:lang w:val="en-US" w:eastAsia="zh-CN"/>
+        </w:rPr>
+        <w:t>6月26日：</w:t>
+      </w:r>
+    </w:p>
+    <w:p>
+      <w:pPr>
+        <w:rPr>
+          <w:rFonts w:hint="eastAsia"/>
+          <w:sz w:val="22"/>
+          <w:szCs w:val="15"/>
+          <w:lang w:val="en-US" w:eastAsia="zh-CN"/>
+        </w:rPr>
+      </w:pPr>
+      <w:r>
+        <w:rPr>
+          <w:rFonts w:hint="eastAsia"/>
+          <w:sz w:val="22"/>
+          <w:szCs w:val="15"/>
+          <w:lang w:val="en-US" w:eastAsia="zh-CN"/>
+        </w:rPr>
+        <w:tab/>
+      </w:r>
+      <w:r>
+        <w:rPr>
+          <w:rFonts w:hint="eastAsia"/>
+          <w:sz w:val="22"/>
+          <w:szCs w:val="15"/>
+          <w:lang w:val="en-US" w:eastAsia="zh-CN"/>
+        </w:rPr>
+        <w:t>下载并学习使用GitHub</w:t>
+      </w:r>
+    </w:p>
+    <w:p>
+      <w:pPr>
+        <w:rPr>
+          <w:rFonts w:hint="eastAsia"/>
+          <w:sz w:val="22"/>
+          <w:szCs w:val="15"/>
+          <w:lang w:val="en-US" w:eastAsia="zh-CN"/>
+        </w:rPr>
+      </w:pPr>
+      <w:r>
+        <w:rPr>
+          <w:rFonts w:hint="eastAsia"/>
+          <w:sz w:val="22"/>
+          <w:szCs w:val="15"/>
+          <w:lang w:val="en-US" w:eastAsia="zh-CN"/>
+        </w:rPr>
+        <w:t>6月27日：</w:t>
+      </w:r>
+    </w:p>
+    <w:p>
+      <w:pPr>
+        <w:ind w:firstLine="420" w:firstLineChars="0"/>
+        <w:rPr>
+          <w:rFonts w:hint="eastAsia"/>
+          <w:sz w:val="22"/>
+          <w:szCs w:val="15"/>
+          <w:lang w:val="en-US" w:eastAsia="zh-CN"/>
+        </w:rPr>
+      </w:pPr>
+      <w:r>
+        <w:rPr>
+          <w:rFonts w:hint="eastAsia"/>
+          <w:sz w:val="22"/>
+          <w:szCs w:val="15"/>
+          <w:lang w:val="en-US" w:eastAsia="zh-CN"/>
+        </w:rPr>
+        <w:t>学习网站UI架构设计</w:t>
+      </w:r>
+    </w:p>
+    <w:p>
+      <w:pPr>
+        <w:rPr>
+          <w:rFonts w:hint="eastAsia"/>
+          <w:sz w:val="22"/>
+          <w:szCs w:val="15"/>
+          <w:lang w:val="en-US" w:eastAsia="zh-CN"/>
+        </w:rPr>
+      </w:pPr>
+      <w:r>
+        <w:rPr>
+          <w:rFonts w:hint="eastAsia"/>
+          <w:sz w:val="22"/>
+          <w:szCs w:val="15"/>
+          <w:lang w:val="en-US" w:eastAsia="zh-CN"/>
+        </w:rPr>
+        <w:t>6月28日：</w:t>
+      </w:r>
+    </w:p>
+    <w:p>
+      <w:pPr>
+        <w:ind w:firstLine="420" w:firstLineChars="0"/>
+        <w:rPr>
+          <w:rFonts w:hint="eastAsia"/>
+          <w:sz w:val="22"/>
+          <w:szCs w:val="15"/>
+          <w:lang w:val="en-US" w:eastAsia="zh-CN"/>
+        </w:rPr>
+      </w:pPr>
+      <w:r>
+        <w:rPr>
+          <w:rFonts w:hint="eastAsia"/>
+          <w:sz w:val="22"/>
+          <w:szCs w:val="15"/>
+          <w:lang w:val="en-US" w:eastAsia="zh-CN"/>
+        </w:rPr>
+        <w:t>无</w:t>
+      </w:r>
+    </w:p>
+    <w:p>
+      <w:pPr>
+        <w:rPr>
+          <w:rFonts w:hint="eastAsia"/>
+          <w:sz w:val="22"/>
+          <w:szCs w:val="15"/>
+          <w:lang w:val="en-US" w:eastAsia="zh-CN"/>
+        </w:rPr>
+      </w:pPr>
+      <w:r>
+        <w:rPr>
+          <w:rFonts w:hint="eastAsia"/>
+          <w:sz w:val="22"/>
+          <w:szCs w:val="15"/>
+          <w:lang w:val="en-US" w:eastAsia="zh-CN"/>
+        </w:rPr>
+        <w:t>6月29日：</w:t>
+      </w:r>
+    </w:p>
+    <w:p>
+      <w:pPr>
+        <w:ind w:firstLine="420" w:firstLineChars="0"/>
+        <w:rPr>
+          <w:rFonts w:hint="eastAsia"/>
+          <w:sz w:val="22"/>
+          <w:szCs w:val="15"/>
+          <w:lang w:val="en-US" w:eastAsia="zh-CN"/>
+        </w:rPr>
+      </w:pPr>
+      <w:r>
+        <w:rPr>
+          <w:rFonts w:hint="eastAsia"/>
+          <w:sz w:val="22"/>
+          <w:szCs w:val="15"/>
+          <w:lang w:val="en-US" w:eastAsia="zh-CN"/>
+        </w:rPr>
+        <w:t>无</w:t>
+      </w:r>
+    </w:p>
+    <w:p>
+      <w:pPr>
+        <w:rPr>
+          <w:rFonts w:hint="eastAsia"/>
+          <w:sz w:val="22"/>
+          <w:szCs w:val="15"/>
+          <w:lang w:val="en-US" w:eastAsia="zh-CN"/>
+        </w:rPr>
+      </w:pPr>
+      <w:r>
+        <w:rPr>
+          <w:rFonts w:hint="default"/>
+          <w:sz w:val="22"/>
+          <w:szCs w:val="15"/>
+          <w:lang w:val="en-US" w:eastAsia="zh-CN"/>
+        </w:rPr>
+        <w:t>6</w:t>
+      </w:r>
+      <w:r>
+        <w:rPr>
+          <w:rFonts w:hint="eastAsia"/>
+          <w:sz w:val="22"/>
+          <w:szCs w:val="15"/>
+          <w:lang w:val="en-US" w:eastAsia="zh-CN"/>
+        </w:rPr>
+        <w:t>月30日：</w:t>
+      </w:r>
+    </w:p>
+    <w:p>
+      <w:pPr>
+        <w:ind w:firstLine="420" w:firstLineChars="0"/>
+        <w:rPr>
+          <w:rFonts w:hint="eastAsia"/>
+          <w:sz w:val="22"/>
+          <w:szCs w:val="15"/>
+          <w:lang w:val="en-US" w:eastAsia="zh-CN"/>
+        </w:rPr>
+      </w:pPr>
+      <w:r>
+        <w:rPr>
+          <w:rFonts w:hint="eastAsia"/>
+          <w:sz w:val="22"/>
+          <w:szCs w:val="15"/>
+          <w:lang w:val="en-US" w:eastAsia="zh-CN"/>
+        </w:rPr>
+        <w:t>无</w:t>
+      </w:r>
+    </w:p>
+    <w:p>
+      <w:pPr>
+        <w:ind w:firstLine="420" w:firstLineChars="0"/>
+        <w:rPr>
+          <w:rFonts w:hint="eastAsia"/>
+          <w:sz w:val="22"/>
+          <w:szCs w:val="15"/>
+          <w:lang w:val="en-US" w:eastAsia="zh-CN"/>
+        </w:rPr>
+      </w:pPr>
+    </w:p>
+    <w:p>
+      <w:pPr>
+        <w:rPr>
+          <w:rFonts w:hint="eastAsia"/>
+          <w:sz w:val="22"/>
+          <w:szCs w:val="15"/>
+          <w:lang w:val="en-US" w:eastAsia="zh-CN"/>
+        </w:rPr>
+      </w:pPr>
+      <w:r>
+        <w:rPr>
+          <w:rFonts w:hint="eastAsia"/>
+          <w:sz w:val="22"/>
+          <w:szCs w:val="15"/>
+          <w:lang w:val="en-US" w:eastAsia="zh-CN"/>
+        </w:rPr>
+        <w:t>第二周：</w:t>
+      </w:r>
+    </w:p>
+    <w:p>
+      <w:pPr>
+        <w:rPr>
+          <w:rFonts w:hint="eastAsia"/>
+          <w:sz w:val="22"/>
+          <w:szCs w:val="15"/>
+          <w:lang w:val="en-US" w:eastAsia="zh-CN"/>
+        </w:rPr>
+      </w:pPr>
+      <w:r>
+        <w:rPr>
+          <w:rFonts w:hint="eastAsia"/>
+          <w:sz w:val="22"/>
+          <w:szCs w:val="15"/>
+          <w:lang w:val="en-US" w:eastAsia="zh-CN"/>
+        </w:rPr>
+        <w:t>7月3日：</w:t>
+      </w:r>
+    </w:p>
+    <w:p>
+      <w:pPr>
+        <w:ind w:firstLine="420" w:firstLineChars="0"/>
+        <w:rPr>
+          <w:rFonts w:hint="eastAsia"/>
+          <w:sz w:val="22"/>
+          <w:szCs w:val="15"/>
+          <w:lang w:val="en-US" w:eastAsia="zh-CN"/>
+        </w:rPr>
+      </w:pPr>
+      <w:r>
+        <w:rPr>
+          <w:rFonts w:hint="eastAsia"/>
+          <w:sz w:val="22"/>
+          <w:szCs w:val="15"/>
+          <w:lang w:val="en-US" w:eastAsia="zh-CN"/>
+        </w:rPr>
+        <w:t>MongoDB储存图片</w:t>
+      </w:r>
       <w:bookmarkStart w:id="0" w:name="_GoBack"/>
       <w:bookmarkEnd w:id="0"/>
-    </w:p>
-    <w:p>
-      <w:pPr>
-        <w:rPr>
-          <w:rFonts w:hint="eastAsia"/>
-          <w:sz w:val="22"/>
-          <w:szCs w:val="15"/>
-          <w:lang w:val="en-US" w:eastAsia="zh-CN"/>
-        </w:rPr>
-      </w:pPr>
-      <w:r>
-        <w:rPr>
-          <w:rFonts w:hint="eastAsia"/>
-          <w:sz w:val="22"/>
-          <w:szCs w:val="15"/>
-          <w:lang w:val="en-US" w:eastAsia="zh-CN"/>
-        </w:rPr>
-        <w:t>6月26日：</w:t>
-      </w:r>
-    </w:p>
-    <w:p>
-      <w:pPr>
-        <w:rPr>
-          <w:rFonts w:hint="eastAsia"/>
-          <w:sz w:val="22"/>
-          <w:szCs w:val="15"/>
-          <w:lang w:val="en-US" w:eastAsia="zh-CN"/>
-        </w:rPr>
-      </w:pPr>
-      <w:r>
-        <w:rPr>
-          <w:rFonts w:hint="eastAsia"/>
-          <w:sz w:val="22"/>
-          <w:szCs w:val="15"/>
-          <w:lang w:val="en-US" w:eastAsia="zh-CN"/>
-        </w:rPr>
-        <w:tab/>
-      </w:r>
-      <w:r>
-        <w:rPr>
-          <w:rFonts w:hint="eastAsia"/>
-          <w:sz w:val="22"/>
-          <w:szCs w:val="15"/>
-          <w:lang w:val="en-US" w:eastAsia="zh-CN"/>
-        </w:rPr>
-        <w:t>下载并学习使用GitHub</w:t>
-      </w:r>
-    </w:p>
-    <w:p>
-      <w:pPr>
-        <w:rPr>
-          <w:rFonts w:hint="eastAsia"/>
-          <w:sz w:val="22"/>
-          <w:szCs w:val="15"/>
-          <w:lang w:val="en-US" w:eastAsia="zh-CN"/>
-        </w:rPr>
-      </w:pPr>
-      <w:r>
-        <w:rPr>
-          <w:rFonts w:hint="eastAsia"/>
-          <w:sz w:val="22"/>
-          <w:szCs w:val="15"/>
-          <w:lang w:val="en-US" w:eastAsia="zh-CN"/>
-        </w:rPr>
-        <w:t>6月27日：</w:t>
-      </w:r>
-    </w:p>
-    <w:p>
-      <w:pPr>
-        <w:ind w:firstLine="420" w:firstLineChars="0"/>
-        <w:rPr>
-          <w:rFonts w:hint="eastAsia"/>
-          <w:sz w:val="22"/>
-          <w:szCs w:val="15"/>
-          <w:lang w:val="en-US" w:eastAsia="zh-CN"/>
-        </w:rPr>
-      </w:pPr>
-      <w:r>
-        <w:rPr>
-          <w:rFonts w:hint="eastAsia"/>
-          <w:sz w:val="22"/>
-          <w:szCs w:val="15"/>
-          <w:lang w:val="en-US" w:eastAsia="zh-CN"/>
-        </w:rPr>
-        <w:t>学习网站UI架构设计</w:t>
-      </w:r>
-    </w:p>
-    <w:p>
-      <w:pPr>
-        <w:rPr>
-          <w:rFonts w:hint="eastAsia"/>
-          <w:sz w:val="22"/>
-          <w:szCs w:val="15"/>
-          <w:lang w:val="en-US" w:eastAsia="zh-CN"/>
-        </w:rPr>
-      </w:pPr>
-      <w:r>
-        <w:rPr>
-          <w:rFonts w:hint="eastAsia"/>
-          <w:sz w:val="22"/>
-          <w:szCs w:val="15"/>
-          <w:lang w:val="en-US" w:eastAsia="zh-CN"/>
-        </w:rPr>
-        <w:t>6月28日：</w:t>
-      </w:r>
-    </w:p>
-    <w:p>
-      <w:pPr>
-        <w:ind w:firstLine="420" w:firstLineChars="0"/>
-        <w:rPr>
-          <w:rFonts w:hint="eastAsia"/>
-          <w:sz w:val="22"/>
-          <w:szCs w:val="15"/>
-          <w:lang w:val="en-US" w:eastAsia="zh-CN"/>
-        </w:rPr>
-      </w:pPr>
-      <w:r>
-        <w:rPr>
-          <w:rFonts w:hint="eastAsia"/>
-          <w:sz w:val="22"/>
-          <w:szCs w:val="15"/>
-          <w:lang w:val="en-US" w:eastAsia="zh-CN"/>
-        </w:rPr>
-        <w:t>无</w:t>
-      </w:r>
-    </w:p>
-    <w:p>
-      <w:pPr>
-        <w:rPr>
-          <w:rFonts w:hint="eastAsia"/>
-          <w:sz w:val="22"/>
-          <w:szCs w:val="15"/>
-          <w:lang w:val="en-US" w:eastAsia="zh-CN"/>
-        </w:rPr>
-      </w:pPr>
-      <w:r>
-        <w:rPr>
-          <w:rFonts w:hint="eastAsia"/>
-          <w:sz w:val="22"/>
-          <w:szCs w:val="15"/>
-          <w:lang w:val="en-US" w:eastAsia="zh-CN"/>
-        </w:rPr>
-        <w:t>6月29日：</w:t>
-      </w:r>
-    </w:p>
-    <w:p>
-      <w:pPr>
-        <w:ind w:firstLine="420" w:firstLineChars="0"/>
-        <w:rPr>
-          <w:rFonts w:hint="eastAsia"/>
-          <w:sz w:val="22"/>
-          <w:szCs w:val="15"/>
-          <w:lang w:val="en-US" w:eastAsia="zh-CN"/>
-        </w:rPr>
-      </w:pPr>
-      <w:r>
-        <w:rPr>
-          <w:rFonts w:hint="eastAsia"/>
-          <w:sz w:val="22"/>
-          <w:szCs w:val="15"/>
-          <w:lang w:val="en-US" w:eastAsia="zh-CN"/>
-        </w:rPr>
-        <w:t>无</w:t>
-      </w:r>
-    </w:p>
-    <w:p>
-      <w:pPr>
-        <w:rPr>
-          <w:rFonts w:hint="eastAsia"/>
-          <w:sz w:val="22"/>
-          <w:szCs w:val="15"/>
-          <w:lang w:val="en-US" w:eastAsia="zh-CN"/>
-        </w:rPr>
-      </w:pPr>
-      <w:r>
-        <w:rPr>
-          <w:rFonts w:hint="default"/>
-          <w:sz w:val="22"/>
-          <w:szCs w:val="15"/>
-          <w:lang w:val="en-US" w:eastAsia="zh-CN"/>
-        </w:rPr>
-        <w:t>6</w:t>
-      </w:r>
-      <w:r>
-        <w:rPr>
-          <w:rFonts w:hint="eastAsia"/>
-          <w:sz w:val="22"/>
-          <w:szCs w:val="15"/>
-          <w:lang w:val="en-US" w:eastAsia="zh-CN"/>
-        </w:rPr>
-        <w:t>月30日：</w:t>
-      </w:r>
-    </w:p>
-    <w:p>
-      <w:pPr>
-        <w:ind w:firstLine="420" w:firstLineChars="0"/>
-        <w:rPr>
-          <w:rFonts w:hint="eastAsia"/>
-          <w:sz w:val="22"/>
-          <w:szCs w:val="15"/>
-          <w:lang w:val="en-US" w:eastAsia="zh-CN"/>
-        </w:rPr>
-      </w:pPr>
-      <w:r>
-        <w:rPr>
-          <w:rFonts w:hint="eastAsia"/>
-          <w:sz w:val="22"/>
-          <w:szCs w:val="15"/>
-          <w:lang w:val="en-US" w:eastAsia="zh-CN"/>
-        </w:rPr>
-        <w:t>无</w:t>
-      </w:r>
     </w:p>
     <w:sectPr>
       <w:pgSz w:w="11906" w:h="16838"/>

</xml_diff>